<commit_message>
Changed deletion report to be a bit more readable and useable. If delete all is turned off and you rerun a state check it now won't auto unflag all users, it will leave any users you have manually flagged for deletion flagged (unless the new state check determines they are uneditable). If delete all is turned on all users will still be automatically flagged for deletion even if you manually unflag some users. Adjusted help files to explain this.
</commit_message>
<xml_diff>
--- a/help/Profile_Deleter_Help.docx
+++ b/help/Profile_Deleter_Help.docx
@@ -304,155 +304,191 @@
         <w:t>State Check Toggle</w:t>
       </w:r>
       <w:r>
-        <w:t xml:space="preserve">. If turned on a state check will be run when the Set Computer button (2) or Rerun Checks button (7) is pressed. The state check will attempt to rename each user </w:t>
+        <w:t xml:space="preserve">. </w:t>
+      </w:r>
+      <w:r>
+        <w:t xml:space="preserve">If turned on a state check will be run when the Set Computer button (2) or Rerun Checks button (7) is pressed. The state check will attempt to rename each user </w:t>
       </w:r>
       <w:r>
         <w:lastRenderedPageBreak/>
-        <w:t>folder found on the target computer to see if the folder can be edited and therefore deleted when a deletion is run. This check must be done before a deletion can be run.</w:t>
-      </w:r>
-    </w:p>
-    <w:p>
-      <w:pPr>
-        <w:pStyle w:val="ListParagraph"/>
-        <w:numPr>
-          <w:ilvl w:val="0"/>
-          <w:numId w:val="1"/>
-        </w:numPr>
-      </w:pPr>
-      <w:r>
-        <w:rPr>
-          <w:b/>
-        </w:rPr>
-        <w:t>Registry Check Toggle</w:t>
-      </w:r>
-      <w:r>
-        <w:t xml:space="preserve">. If turned on a registry check will be run when the Set Computer button (2) or Rerun Checks button (7) is pressed. The registry check uses REG QUERY to obtain the SID and GUID registry values for each user found on the target computer. </w:t>
-      </w:r>
-      <w:r>
-        <w:t>See ‘Deleting user profiles from a computer in Windows 7 and above’ below for more information on these registry keys</w:t>
-      </w:r>
-      <w:r>
-        <w:t>. The corresponding registry keys need to be deleted for each user to complete a profile deletion for that user, therefore this check must be done before a deletion can be run.</w:t>
-      </w:r>
-    </w:p>
-    <w:p>
-      <w:pPr>
-        <w:pStyle w:val="ListParagraph"/>
-        <w:numPr>
-          <w:ilvl w:val="0"/>
-          <w:numId w:val="1"/>
-        </w:numPr>
-      </w:pPr>
-      <w:r>
-        <w:rPr>
-          <w:b/>
-        </w:rPr>
-        <w:t>Delete All Toggle</w:t>
-      </w:r>
-      <w:r>
-        <w:t>. If turned on all users determined to be editable will be flagged for deletion. Users in the cannot delete list cannot be flagged for deletion. Users in the should not delete list won’t be flagged automatically and must be flagged manually.</w:t>
-      </w:r>
-      <w:r>
-        <w:t xml:space="preserve"> If turned off this toggle will unflag all users.</w:t>
-      </w:r>
-      <w:r>
-        <w:t xml:space="preserve"> The cannot delete list and should not delete list are defined in the profiledeleter.config file.</w:t>
-      </w:r>
-    </w:p>
-    <w:p>
-      <w:pPr>
-        <w:pStyle w:val="ListParagraph"/>
-        <w:numPr>
-          <w:ilvl w:val="0"/>
-          <w:numId w:val="1"/>
-        </w:numPr>
-      </w:pPr>
-      <w:r>
-        <w:rPr>
-          <w:b/>
-        </w:rPr>
-        <w:t>Rerun Checks Button</w:t>
-      </w:r>
-      <w:r>
-        <w:t>. Reruns the checks that are turned on (3, 4 and 5). This allows you to quickly rerun specific checks or run checks that were not done when the computer was set without having to re-set the target computer. This button will only become active once a computer has been set.</w:t>
-      </w:r>
-    </w:p>
-    <w:p>
-      <w:pPr>
-        <w:pStyle w:val="ListParagraph"/>
-        <w:numPr>
-          <w:ilvl w:val="0"/>
-          <w:numId w:val="1"/>
-        </w:numPr>
-      </w:pPr>
-      <w:r>
-        <w:rPr>
-          <w:b/>
-        </w:rPr>
-        <w:t>Run Deletion Button</w:t>
-      </w:r>
-      <w:r>
-        <w:t>. Deletes all users flagged for deletion from the target computer. A state check (4) and registry check (5) must be done before a deletion can be run. This button will only become active once a computer has been set and a state and registry check have been done.</w:t>
-      </w:r>
-      <w:r>
-        <w:t xml:space="preserve"> Once a deletion is complete a deletion report will be displayed in the System Console and also saved in the reports folder.</w:t>
-      </w:r>
-    </w:p>
-    <w:p>
-      <w:pPr>
-        <w:pStyle w:val="ListParagraph"/>
-        <w:numPr>
-          <w:ilvl w:val="0"/>
-          <w:numId w:val="1"/>
-        </w:numPr>
-      </w:pPr>
-      <w:r>
-        <w:rPr>
-          <w:b/>
-        </w:rPr>
-        <w:t>Write Log</w:t>
-      </w:r>
-      <w:r>
-        <w:rPr>
-          <w:b/>
-        </w:rPr>
-        <w:t xml:space="preserve"> Button</w:t>
-      </w:r>
-      <w:r>
-        <w:t xml:space="preserve">. </w:t>
-      </w:r>
-      <w:r>
-        <w:t xml:space="preserve">Writes a log file to the logs </w:t>
-      </w:r>
-      <w:r>
-        <w:t>folder</w:t>
-      </w:r>
-      <w:r>
-        <w:t xml:space="preserve"> detailing all actions since the program was opened.</w:t>
-      </w:r>
-    </w:p>
-    <w:p>
-      <w:pPr>
-        <w:pStyle w:val="ListParagraph"/>
-        <w:numPr>
-          <w:ilvl w:val="0"/>
-          <w:numId w:val="1"/>
-        </w:numPr>
-      </w:pPr>
-      <w:r>
-        <w:rPr>
-          <w:b/>
-        </w:rPr>
-        <w:t>Help Button</w:t>
-      </w:r>
-      <w:r>
-        <w:t xml:space="preserve">. </w:t>
-      </w:r>
-      <w:r>
-        <w:t>Displays/hides</w:t>
+        <w:t xml:space="preserve">folder found on the target computer to see if the folder can be edited and therefore deleted when a deletion is run. If </w:t>
+      </w:r>
+      <w:r>
+        <w:t xml:space="preserve">the </w:t>
+      </w:r>
+      <w:r>
+        <w:t xml:space="preserve">Delete All </w:t>
+      </w:r>
+      <w:r>
+        <w:t xml:space="preserve">toggle </w:t>
+      </w:r>
+      <w:r>
+        <w:t>(6) is turned on all users with state Editable will be flagged for deletion automatically</w:t>
+      </w:r>
+      <w:r>
+        <w:t xml:space="preserve"> when the state check is complete</w:t>
       </w:r>
       <w:bookmarkStart w:id="0" w:name="_GoBack"/>
       <w:bookmarkEnd w:id="0"/>
+      <w:r>
+        <w:t>, unless they are in the cannot de</w:t>
+      </w:r>
+      <w:r>
+        <w:t>lete or should not delete lists</w:t>
+      </w:r>
+      <w:r>
+        <w:t>. The cannot delete list and should not delete list are defined in the profiledeleter.config file.</w:t>
+      </w:r>
+      <w:r>
+        <w:t xml:space="preserve"> </w:t>
+      </w:r>
+      <w:r>
+        <w:t>This check must be done before a deletion can be run</w:t>
+      </w:r>
+      <w:r>
+        <w:t>.</w:t>
+      </w:r>
+    </w:p>
+    <w:p>
+      <w:pPr>
+        <w:pStyle w:val="ListParagraph"/>
+        <w:numPr>
+          <w:ilvl w:val="0"/>
+          <w:numId w:val="1"/>
+        </w:numPr>
+      </w:pPr>
+      <w:r>
+        <w:rPr>
+          <w:b/>
+        </w:rPr>
+        <w:t>Registry Check Toggle</w:t>
+      </w:r>
+      <w:r>
+        <w:t xml:space="preserve">. If turned on a registry check will be run when the Set Computer button (2) or Rerun Checks button (7) is pressed. The registry check uses REG QUERY to obtain the SID and GUID registry values for each user found on the target computer. </w:t>
+      </w:r>
+      <w:r>
+        <w:t>See ‘Deleting user profiles from a computer in Windows 7 and above’ below for more information on these registry keys</w:t>
+      </w:r>
+      <w:r>
+        <w:t>. The corresponding registry keys need to be deleted for each user to complete a profile deletion for that user, therefore this check must be done before a deletion can be run.</w:t>
+      </w:r>
+    </w:p>
+    <w:p>
+      <w:pPr>
+        <w:pStyle w:val="ListParagraph"/>
+        <w:numPr>
+          <w:ilvl w:val="0"/>
+          <w:numId w:val="1"/>
+        </w:numPr>
+      </w:pPr>
+      <w:r>
+        <w:rPr>
+          <w:b/>
+        </w:rPr>
+        <w:t>Delete All Toggle</w:t>
+      </w:r>
+      <w:r>
+        <w:t>. If turned on all users determined to be editable will be flagged for deletion. Users in the cannot delete list cannot be flagged for deletion. Users in the should not delete list won’t be flagged automatically and must be flagged manually.</w:t>
+      </w:r>
+      <w:r>
+        <w:t xml:space="preserve"> If turned off this toggle will unflag all users.</w:t>
+      </w:r>
+      <w:r>
+        <w:t xml:space="preserve"> The cannot delete list and should not delete list are defined in the profiledeleter.config file.</w:t>
+      </w:r>
+    </w:p>
+    <w:p>
+      <w:pPr>
+        <w:pStyle w:val="ListParagraph"/>
+        <w:numPr>
+          <w:ilvl w:val="0"/>
+          <w:numId w:val="1"/>
+        </w:numPr>
+      </w:pPr>
+      <w:r>
+        <w:rPr>
+          <w:b/>
+        </w:rPr>
+        <w:t>Rerun Checks Button</w:t>
+      </w:r>
+      <w:r>
+        <w:t>. Reruns the checks that are turned on (3, 4 and 5). This allows you to quickly rerun specific checks or run checks that were not done when the computer was set without having to re-set the target computer. This button will only become active once a computer has been set.</w:t>
+      </w:r>
+    </w:p>
+    <w:p>
+      <w:pPr>
+        <w:pStyle w:val="ListParagraph"/>
+        <w:numPr>
+          <w:ilvl w:val="0"/>
+          <w:numId w:val="1"/>
+        </w:numPr>
+      </w:pPr>
+      <w:r>
+        <w:rPr>
+          <w:b/>
+        </w:rPr>
+        <w:t>Run Deletion Button</w:t>
+      </w:r>
+      <w:r>
+        <w:t>. Deletes all users flagged for deletion from the target computer. A state check (4) and registry check (5) must be done before a deletion can be run. This button will only become active once a computer has been set and a state and registry check have been done.</w:t>
+      </w:r>
+      <w:r>
+        <w:t xml:space="preserve"> Once a deletion is complete a deletion report will be displayed in the System Console and also saved in the reports folder.</w:t>
+      </w:r>
+    </w:p>
+    <w:p>
+      <w:pPr>
+        <w:pStyle w:val="ListParagraph"/>
+        <w:numPr>
+          <w:ilvl w:val="0"/>
+          <w:numId w:val="1"/>
+        </w:numPr>
+      </w:pPr>
+      <w:r>
+        <w:rPr>
+          <w:b/>
+        </w:rPr>
+        <w:t>Write Log</w:t>
+      </w:r>
+      <w:r>
+        <w:rPr>
+          <w:b/>
+        </w:rPr>
+        <w:t xml:space="preserve"> Button</w:t>
+      </w:r>
+      <w:r>
+        <w:t xml:space="preserve">. </w:t>
+      </w:r>
+      <w:r>
+        <w:t xml:space="preserve">Writes a log file to the logs </w:t>
+      </w:r>
+      <w:r>
+        <w:t>folder</w:t>
+      </w:r>
+      <w:r>
+        <w:t xml:space="preserve"> detailing all actions since the program was opened.</w:t>
+      </w:r>
+    </w:p>
+    <w:p>
+      <w:pPr>
+        <w:pStyle w:val="ListParagraph"/>
+        <w:numPr>
+          <w:ilvl w:val="0"/>
+          <w:numId w:val="1"/>
+        </w:numPr>
+      </w:pPr>
+      <w:r>
+        <w:rPr>
+          <w:b/>
+        </w:rPr>
+        <w:t>Help Button</w:t>
+      </w:r>
+      <w:r>
+        <w:t xml:space="preserve">. </w:t>
+      </w:r>
+      <w:r>
+        <w:t>Displays/hides</w:t>
+      </w:r>
       <w:r>
         <w:t xml:space="preserve"> this help message.</w:t>
       </w:r>
@@ -569,6 +605,7 @@
         <w:rPr>
           <w:b/>
         </w:rPr>
+        <w:lastRenderedPageBreak/>
         <w:t>Users Table</w:t>
       </w:r>
       <w:r>
@@ -593,268 +630,268 @@
         <w:rPr>
           <w:b/>
         </w:rPr>
+        <w:t>Delete Column</w:t>
+      </w:r>
+      <w:r>
+        <w:t>. Tick the box next to each user to flag them for deletion. Users with a tick in the delete column will be deleted when a deletion is run.</w:t>
+      </w:r>
+      <w:r>
+        <w:t xml:space="preserve"> Only users with a state (6</w:t>
+      </w:r>
+      <w:r>
+        <w:t>) of Editable can be ticked. Users in the cannot delete list cannot be flagged for deletion. Users in the should not delete list won’t be flagged automatically and must be flagged manually. The cannot delete list and should not delete list are defined in the profiledeleter.config file.</w:t>
+      </w:r>
+    </w:p>
+    <w:p>
+      <w:pPr>
+        <w:pStyle w:val="ListParagraph"/>
+        <w:numPr>
+          <w:ilvl w:val="0"/>
+          <w:numId w:val="2"/>
+        </w:numPr>
+      </w:pPr>
+      <w:r>
+        <w:rPr>
+          <w:b/>
+        </w:rPr>
+        <w:t>Name Column</w:t>
+      </w:r>
+      <w:r>
+        <w:t>. The name of the user folder.</w:t>
+      </w:r>
+    </w:p>
+    <w:p>
+      <w:pPr>
+        <w:pStyle w:val="ListParagraph"/>
+        <w:numPr>
+          <w:ilvl w:val="0"/>
+          <w:numId w:val="2"/>
+        </w:numPr>
+      </w:pPr>
+      <w:r>
+        <w:rPr>
+          <w:b/>
+        </w:rPr>
+        <w:t>Last Updated</w:t>
+      </w:r>
+      <w:r>
+        <w:rPr>
+          <w:b/>
+        </w:rPr>
+        <w:t xml:space="preserve"> Column</w:t>
+      </w:r>
+      <w:r>
+        <w:t>. The last time the user folder was updated. This is useful if you only want to delete old profiles for example.</w:t>
+      </w:r>
+    </w:p>
+    <w:p>
+      <w:pPr>
+        <w:pStyle w:val="ListParagraph"/>
+        <w:numPr>
+          <w:ilvl w:val="0"/>
+          <w:numId w:val="2"/>
+        </w:numPr>
+      </w:pPr>
+      <w:r>
+        <w:rPr>
+          <w:b/>
+        </w:rPr>
+        <w:t>Size Column</w:t>
+      </w:r>
+      <w:r>
+        <w:t>. The total size of the user folder in megabytes.</w:t>
+      </w:r>
+    </w:p>
+    <w:p>
+      <w:pPr>
+        <w:pStyle w:val="ListParagraph"/>
+        <w:numPr>
+          <w:ilvl w:val="0"/>
+          <w:numId w:val="2"/>
+        </w:numPr>
+      </w:pPr>
+      <w:r>
+        <w:rPr>
+          <w:b/>
+        </w:rPr>
+        <w:t>State Column</w:t>
+      </w:r>
+      <w:r>
+        <w:t>. Whether a user folder can be edited or not. Only users with a state of Editable can be marked for deletion. They also cannot be in the cannot delete list.</w:t>
+      </w:r>
+      <w:r>
+        <w:t xml:space="preserve"> The cannot delete list </w:t>
+      </w:r>
+      <w:r>
+        <w:t>is</w:t>
+      </w:r>
+      <w:r>
+        <w:t xml:space="preserve"> defined in the profiledeleter.config file.</w:t>
+      </w:r>
+    </w:p>
+    <w:p>
+      <w:pPr>
+        <w:pStyle w:val="ListParagraph"/>
+        <w:numPr>
+          <w:ilvl w:val="0"/>
+          <w:numId w:val="2"/>
+        </w:numPr>
+      </w:pPr>
+      <w:r>
+        <w:rPr>
+          <w:b/>
+        </w:rPr>
+        <w:t>SID Column</w:t>
+      </w:r>
+      <w:r>
+        <w:t>. The SID value for the user from the registry. See ‘Deleting user profiles from a computer in Windows 7 and above’ below for more information on this value.</w:t>
+      </w:r>
+    </w:p>
+    <w:p>
+      <w:pPr>
+        <w:pStyle w:val="ListParagraph"/>
+        <w:numPr>
+          <w:ilvl w:val="0"/>
+          <w:numId w:val="2"/>
+        </w:numPr>
+      </w:pPr>
+      <w:r>
+        <w:rPr>
+          <w:b/>
+        </w:rPr>
+        <w:t>GUID Column</w:t>
+      </w:r>
+      <w:r>
+        <w:t>. The GUID value for the user from the registry. See ‘Deleting user profiles from a computer in Windows 7 and above’ below for more information on this value.</w:t>
+      </w:r>
+    </w:p>
+    <w:p>
+      <w:pPr>
+        <w:pStyle w:val="ListParagraph"/>
+        <w:numPr>
+          <w:ilvl w:val="0"/>
+          <w:numId w:val="2"/>
+        </w:numPr>
+      </w:pPr>
+      <w:r>
+        <w:rPr>
+          <w:b/>
+        </w:rPr>
+        <w:t>System Console</w:t>
+      </w:r>
+      <w:r>
+        <w:t>. This shows all actions taken by the program. Useful to see where the program is up to when running functions like the Run Deletion button as these processes can be lengthy.</w:t>
+      </w:r>
+    </w:p>
+    <w:p>
+      <w:pPr>
+        <w:pStyle w:val="Heading1"/>
+      </w:pPr>
+      <w:r>
+        <w:t>Deleting user profiles from a computer in Windows 7 and above</w:t>
+      </w:r>
+    </w:p>
+    <w:p>
+      <w:r>
+        <w:t>Deleting a user from a computer running Windows 7 or above requires 3 items to be deleted otherwise the user will be unable to log back into the computer in the future.</w:t>
+      </w:r>
+    </w:p>
+    <w:p>
+      <w:pPr>
+        <w:pStyle w:val="ListParagraph"/>
+        <w:numPr>
+          <w:ilvl w:val="0"/>
+          <w:numId w:val="3"/>
+        </w:numPr>
+      </w:pPr>
+      <w:r>
+        <w:rPr>
+          <w:b/>
+        </w:rPr>
+        <w:t>User Folder</w:t>
+      </w:r>
+      <w:r>
+        <w:t>. The users profile folder on the computer must be deleted. This is located by default in C:\users.</w:t>
+      </w:r>
+    </w:p>
+    <w:p>
+      <w:pPr>
+        <w:pStyle w:val="ListParagraph"/>
+        <w:numPr>
+          <w:ilvl w:val="0"/>
+          <w:numId w:val="3"/>
+        </w:numPr>
+      </w:pPr>
+      <w:r>
+        <w:rPr>
+          <w:b/>
+        </w:rPr>
+        <w:t>ProfileList Registry Key</w:t>
+      </w:r>
+      <w:r>
+        <w:t xml:space="preserve">. The user will have a registry key </w:t>
+      </w:r>
+      <w:r>
+        <w:t xml:space="preserve">in the Windows registry </w:t>
+      </w:r>
+      <w:r>
+        <w:t xml:space="preserve">corresponding to their profile in HKLM\SOFTWARE\Microsoft\Windows NT\CurrentVersion\ProfileList. Under this key will be a list of registry keys corresponding to SID values for user profiles. To match the SID value to a user select </w:t>
+      </w:r>
+      <w:r>
+        <w:t>a</w:t>
+      </w:r>
+      <w:r>
+        <w:t xml:space="preserve"> SID registry key and it will have a group of subkeys. One of these subkeys will be ProfileImagePath which shows which user folder the SID value corresponds to. You must delete the SID registry key under ProfileList that matches the user folder you want to delete. Also note the Guid subkey as you will need this for the next item to delete.</w:t>
+      </w:r>
+    </w:p>
+    <w:p>
+      <w:pPr>
+        <w:pStyle w:val="ListParagraph"/>
+        <w:numPr>
+          <w:ilvl w:val="0"/>
+          <w:numId w:val="3"/>
+        </w:numPr>
+      </w:pPr>
+      <w:r>
+        <w:rPr>
+          <w:b/>
+        </w:rPr>
+        <w:t>ProfileGuid Registry Key</w:t>
+      </w:r>
+      <w:r>
+        <w:t xml:space="preserve">. The user will have a registry key </w:t>
+      </w:r>
+      <w:r>
+        <w:t xml:space="preserve">in the Windows registry </w:t>
+      </w:r>
+      <w:r>
+        <w:t xml:space="preserve">corresponding to their profile in HKLM\SOFTWARE\Microsoft\Windows NT\CurrentVersion\ProfileGuid. Under this key will be a list of registry keys corresponding to </w:t>
+      </w:r>
+      <w:r>
+        <w:t>GUID</w:t>
+      </w:r>
+      <w:r>
+        <w:t xml:space="preserve"> values for user profiles</w:t>
+      </w:r>
+      <w:r>
+        <w:t xml:space="preserve">. To match the GUID value to a user select </w:t>
+      </w:r>
+      <w:r>
+        <w:t>a</w:t>
+      </w:r>
+      <w:r>
+        <w:t xml:space="preserve"> GUID registry key and it will have a SidString subkey. This subkey corresponds to the users SID value which can be determined from the previous step, or you can match the GUID registry key with the Guid </w:t>
+      </w:r>
+      <w:r>
+        <w:t>subkey</w:t>
+      </w:r>
+      <w:r>
+        <w:t xml:space="preserve"> noted down from the previous step. You must delete the GUID registry key under ProfileGuid that matches the user folder you want to delete.</w:t>
+      </w:r>
+    </w:p>
+    <w:p>
+      <w:r>
         <w:lastRenderedPageBreak/>
-        <w:t>Delete Column</w:t>
-      </w:r>
-      <w:r>
-        <w:t>. Tick the box next to each user to flag them for deletion. Users with a tick in the delete column will be deleted when a deletion is run.</w:t>
-      </w:r>
-      <w:r>
-        <w:t xml:space="preserve"> Only users with a state (6</w:t>
-      </w:r>
-      <w:r>
-        <w:t>) of Editable can be ticked. Users in the cannot delete list cannot be flagged for deletion. Users in the should not delete list won’t be flagged automatically and must be flagged manually. The cannot delete list and should not delete list are defined in the profiledeleter.config file.</w:t>
-      </w:r>
-    </w:p>
-    <w:p>
-      <w:pPr>
-        <w:pStyle w:val="ListParagraph"/>
-        <w:numPr>
-          <w:ilvl w:val="0"/>
-          <w:numId w:val="2"/>
-        </w:numPr>
-      </w:pPr>
-      <w:r>
-        <w:rPr>
-          <w:b/>
-        </w:rPr>
-        <w:t>Name Column</w:t>
-      </w:r>
-      <w:r>
-        <w:t>. The name of the user folder.</w:t>
-      </w:r>
-    </w:p>
-    <w:p>
-      <w:pPr>
-        <w:pStyle w:val="ListParagraph"/>
-        <w:numPr>
-          <w:ilvl w:val="0"/>
-          <w:numId w:val="2"/>
-        </w:numPr>
-      </w:pPr>
-      <w:r>
-        <w:rPr>
-          <w:b/>
-        </w:rPr>
-        <w:t>Last Updated</w:t>
-      </w:r>
-      <w:r>
-        <w:rPr>
-          <w:b/>
-        </w:rPr>
-        <w:t xml:space="preserve"> Column</w:t>
-      </w:r>
-      <w:r>
-        <w:t>. The last time the user folder was updated. This is useful if you only want to delete old profiles for example.</w:t>
-      </w:r>
-    </w:p>
-    <w:p>
-      <w:pPr>
-        <w:pStyle w:val="ListParagraph"/>
-        <w:numPr>
-          <w:ilvl w:val="0"/>
-          <w:numId w:val="2"/>
-        </w:numPr>
-      </w:pPr>
-      <w:r>
-        <w:rPr>
-          <w:b/>
-        </w:rPr>
-        <w:t>Size Column</w:t>
-      </w:r>
-      <w:r>
-        <w:t>. The total size of the user folder in megabytes.</w:t>
-      </w:r>
-    </w:p>
-    <w:p>
-      <w:pPr>
-        <w:pStyle w:val="ListParagraph"/>
-        <w:numPr>
-          <w:ilvl w:val="0"/>
-          <w:numId w:val="2"/>
-        </w:numPr>
-      </w:pPr>
-      <w:r>
-        <w:rPr>
-          <w:b/>
-        </w:rPr>
-        <w:t>State Column</w:t>
-      </w:r>
-      <w:r>
-        <w:t>. Whether a user folder can be edited or not. Only users with a state of Editable can be marked for deletion. They also cannot be in the cannot delete list.</w:t>
-      </w:r>
-      <w:r>
-        <w:t xml:space="preserve"> The cannot delete list </w:t>
-      </w:r>
-      <w:r>
-        <w:t>is</w:t>
-      </w:r>
-      <w:r>
-        <w:t xml:space="preserve"> defined in the profiledeleter.config file.</w:t>
-      </w:r>
-    </w:p>
-    <w:p>
-      <w:pPr>
-        <w:pStyle w:val="ListParagraph"/>
-        <w:numPr>
-          <w:ilvl w:val="0"/>
-          <w:numId w:val="2"/>
-        </w:numPr>
-      </w:pPr>
-      <w:r>
-        <w:rPr>
-          <w:b/>
-        </w:rPr>
-        <w:t>SID Column</w:t>
-      </w:r>
-      <w:r>
-        <w:t>. The SID value for the user from the registry. See ‘Deleting user profiles from a computer in Windows 7 and above’ below for more information on this value.</w:t>
-      </w:r>
-    </w:p>
-    <w:p>
-      <w:pPr>
-        <w:pStyle w:val="ListParagraph"/>
-        <w:numPr>
-          <w:ilvl w:val="0"/>
-          <w:numId w:val="2"/>
-        </w:numPr>
-      </w:pPr>
-      <w:r>
-        <w:rPr>
-          <w:b/>
-        </w:rPr>
-        <w:t>GUID Column</w:t>
-      </w:r>
-      <w:r>
-        <w:t>. The GUID value for the user from the registry. See ‘Deleting user profiles from a computer in Windows 7 and above’ below for more information on this value.</w:t>
-      </w:r>
-    </w:p>
-    <w:p>
-      <w:pPr>
-        <w:pStyle w:val="ListParagraph"/>
-        <w:numPr>
-          <w:ilvl w:val="0"/>
-          <w:numId w:val="2"/>
-        </w:numPr>
-      </w:pPr>
-      <w:r>
-        <w:rPr>
-          <w:b/>
-        </w:rPr>
-        <w:t>System Console</w:t>
-      </w:r>
-      <w:r>
-        <w:t>. This shows all actions taken by the program. Useful to see where the program is up to when running functions like the Run Deletion button as these processes can be lengthy.</w:t>
-      </w:r>
-    </w:p>
-    <w:p>
-      <w:pPr>
-        <w:pStyle w:val="Heading1"/>
-      </w:pPr>
-      <w:r>
-        <w:t>Deleting user profiles from a computer in Windows 7 and above</w:t>
-      </w:r>
-    </w:p>
-    <w:p>
-      <w:r>
-        <w:t>Deleting a user from a computer running Windows 7 or above requires 3 items to be deleted otherwise the user will be unable to log back into the computer in the future.</w:t>
-      </w:r>
-    </w:p>
-    <w:p>
-      <w:pPr>
-        <w:pStyle w:val="ListParagraph"/>
-        <w:numPr>
-          <w:ilvl w:val="0"/>
-          <w:numId w:val="3"/>
-        </w:numPr>
-      </w:pPr>
-      <w:r>
-        <w:rPr>
-          <w:b/>
-        </w:rPr>
-        <w:t>User Folder</w:t>
-      </w:r>
-      <w:r>
-        <w:t>. The users profile folder on the computer must be deleted. This is located by default in C:\users.</w:t>
-      </w:r>
-    </w:p>
-    <w:p>
-      <w:pPr>
-        <w:pStyle w:val="ListParagraph"/>
-        <w:numPr>
-          <w:ilvl w:val="0"/>
-          <w:numId w:val="3"/>
-        </w:numPr>
-      </w:pPr>
-      <w:r>
-        <w:rPr>
-          <w:b/>
-        </w:rPr>
-        <w:t>ProfileList Registry Key</w:t>
-      </w:r>
-      <w:r>
-        <w:t xml:space="preserve">. The user will have a registry key </w:t>
-      </w:r>
-      <w:r>
-        <w:t xml:space="preserve">in the Windows registry </w:t>
-      </w:r>
-      <w:r>
-        <w:t xml:space="preserve">corresponding to their profile in HKLM\SOFTWARE\Microsoft\Windows NT\CurrentVersion\ProfileList. Under this key will be a list of registry keys corresponding to SID values for user profiles. To match the SID value to a user select </w:t>
-      </w:r>
-      <w:r>
-        <w:t>a</w:t>
-      </w:r>
-      <w:r>
-        <w:t xml:space="preserve"> SID registry key and it will have a group of subkeys. One of these subkeys will be ProfileImagePath which shows which user folder the SID value corresponds to. You must delete the SID registry key under ProfileList that matches the user folder you want to delete. Also note the Guid subkey as you will need this for the next item to delete.</w:t>
-      </w:r>
-    </w:p>
-    <w:p>
-      <w:pPr>
-        <w:pStyle w:val="ListParagraph"/>
-        <w:numPr>
-          <w:ilvl w:val="0"/>
-          <w:numId w:val="3"/>
-        </w:numPr>
-      </w:pPr>
-      <w:r>
-        <w:rPr>
-          <w:b/>
-        </w:rPr>
-        <w:t>ProfileGuid Registry Key</w:t>
-      </w:r>
-      <w:r>
-        <w:t xml:space="preserve">. The user will have a registry key </w:t>
-      </w:r>
-      <w:r>
-        <w:t xml:space="preserve">in the Windows registry </w:t>
-      </w:r>
-      <w:r>
-        <w:t xml:space="preserve">corresponding to their profile in HKLM\SOFTWARE\Microsoft\Windows NT\CurrentVersion\ProfileGuid. Under this key will be a list of registry keys corresponding to </w:t>
-      </w:r>
-      <w:r>
-        <w:t>GUID</w:t>
-      </w:r>
-      <w:r>
-        <w:t xml:space="preserve"> values for user profiles</w:t>
-      </w:r>
-      <w:r>
-        <w:t xml:space="preserve">. To match the GUID value to a user select </w:t>
-      </w:r>
-      <w:r>
-        <w:t>a</w:t>
-      </w:r>
-      <w:r>
-        <w:t xml:space="preserve"> GUID registry key and it will have a SidString subkey. This subkey corresponds to the users SID value which can be determined from the previous step, or you can match the GUID registry key with the Guid </w:t>
-      </w:r>
-      <w:r>
-        <w:t>subkey</w:t>
-      </w:r>
-      <w:r>
-        <w:t xml:space="preserve"> noted down from the previous step. You must delete the GUID registry key under ProfileGuid that matches the user folder you want to delete.</w:t>
-      </w:r>
-    </w:p>
-    <w:p>
-      <w:r>
         <w:t>Once these three items have been deleted the users profile will have been removed from the computer.</w:t>
       </w:r>
     </w:p>

</xml_diff>